<commit_message>
Got comp site cleaned up and did some homework!
</commit_message>
<xml_diff>
--- a/Senior/Fall/MATH320/Take Home Quiz Template.docx
+++ b/Senior/Fall/MATH320/Take Home Quiz Template.docx
@@ -5,12 +5,7 @@
     <w:p/>
     <w:p/>
     <w:sectPr>
-      <w:headerReference w:type="even" r:id="rId6"/>
-      <w:headerReference w:type="default" r:id="rId7"/>
-      <w:footerReference w:type="even" r:id="rId8"/>
-      <w:footerReference w:type="default" r:id="rId9"/>
-      <w:headerReference w:type="first" r:id="rId10"/>
-      <w:footerReference w:type="first" r:id="rId11"/>
+      <w:headerReference w:type="default" r:id="rId6"/>
       <w:pgSz w:w="12240" w:h="15840"/>
       <w:pgMar w:top="288" w:right="2880" w:bottom="1440" w:left="2160" w:header="432" w:footer="720" w:gutter="0"/>
       <w:cols w:space="720"/>
@@ -45,36 +40,6 @@
 </w:endnotes>
 </file>
 
-<file path=word/footer1.xml><?xml version="1.0" encoding="utf-8"?>
-<w:ftr xmlns:ve="http://schemas.openxmlformats.org/markup-compatibility/2006" xmlns:o="urn:schemas-microsoft-com:office:office" xmlns:r="http://schemas.openxmlformats.org/officeDocument/2006/relationships" xmlns:m="http://schemas.openxmlformats.org/officeDocument/2006/math" xmlns:v="urn:schemas-microsoft-com:vml" xmlns:wp="http://schemas.openxmlformats.org/drawingml/2006/wordprocessingDrawing" xmlns:w10="urn:schemas-microsoft-com:office:word" xmlns:w="http://schemas.openxmlformats.org/wordprocessingml/2006/main" xmlns:wne="http://schemas.microsoft.com/office/word/2006/wordml">
-  <w:p>
-    <w:pPr>
-      <w:pStyle w:val="Footer"/>
-    </w:pPr>
-  </w:p>
-</w:ftr>
-</file>
-
-<file path=word/footer2.xml><?xml version="1.0" encoding="utf-8"?>
-<w:ftr xmlns:ve="http://schemas.openxmlformats.org/markup-compatibility/2006" xmlns:o="urn:schemas-microsoft-com:office:office" xmlns:r="http://schemas.openxmlformats.org/officeDocument/2006/relationships" xmlns:m="http://schemas.openxmlformats.org/officeDocument/2006/math" xmlns:v="urn:schemas-microsoft-com:vml" xmlns:wp="http://schemas.openxmlformats.org/drawingml/2006/wordprocessingDrawing" xmlns:w10="urn:schemas-microsoft-com:office:word" xmlns:w="http://schemas.openxmlformats.org/wordprocessingml/2006/main" xmlns:wne="http://schemas.microsoft.com/office/word/2006/wordml">
-  <w:p>
-    <w:pPr>
-      <w:pStyle w:val="Footer"/>
-    </w:pPr>
-  </w:p>
-</w:ftr>
-</file>
-
-<file path=word/footer3.xml><?xml version="1.0" encoding="utf-8"?>
-<w:ftr xmlns:ve="http://schemas.openxmlformats.org/markup-compatibility/2006" xmlns:o="urn:schemas-microsoft-com:office:office" xmlns:r="http://schemas.openxmlformats.org/officeDocument/2006/relationships" xmlns:m="http://schemas.openxmlformats.org/officeDocument/2006/math" xmlns:v="urn:schemas-microsoft-com:vml" xmlns:wp="http://schemas.openxmlformats.org/drawingml/2006/wordprocessingDrawing" xmlns:w10="urn:schemas-microsoft-com:office:word" xmlns:w="http://schemas.openxmlformats.org/wordprocessingml/2006/main" xmlns:wne="http://schemas.microsoft.com/office/word/2006/wordml">
-  <w:p>
-    <w:pPr>
-      <w:pStyle w:val="Footer"/>
-    </w:pPr>
-  </w:p>
-</w:ftr>
-</file>
-
 <file path=word/footnotes.xml><?xml version="1.0" encoding="utf-8"?>
 <w:footnotes xmlns:ve="http://schemas.openxmlformats.org/markup-compatibility/2006" xmlns:o="urn:schemas-microsoft-com:office:office" xmlns:r="http://schemas.openxmlformats.org/officeDocument/2006/relationships" xmlns:m="http://schemas.openxmlformats.org/officeDocument/2006/math" xmlns:v="urn:schemas-microsoft-com:vml" xmlns:wp="http://schemas.openxmlformats.org/drawingml/2006/wordprocessingDrawing" xmlns:w10="urn:schemas-microsoft-com:office:word" xmlns:w="http://schemas.openxmlformats.org/wordprocessingml/2006/main" xmlns:wne="http://schemas.microsoft.com/office/word/2006/wordml">
   <w:footnote w:type="separator" w:id="-1">
@@ -105,16 +70,6 @@
   <w:p>
     <w:pPr>
       <w:pStyle w:val="Header"/>
-    </w:pPr>
-  </w:p>
-</w:hdr>
-</file>
-
-<file path=word/header2.xml><?xml version="1.0" encoding="utf-8"?>
-<w:hdr xmlns:ve="http://schemas.openxmlformats.org/markup-compatibility/2006" xmlns:o="urn:schemas-microsoft-com:office:office" xmlns:r="http://schemas.openxmlformats.org/officeDocument/2006/relationships" xmlns:m="http://schemas.openxmlformats.org/officeDocument/2006/math" xmlns:v="urn:schemas-microsoft-com:vml" xmlns:wp="http://schemas.openxmlformats.org/drawingml/2006/wordprocessingDrawing" xmlns:w10="urn:schemas-microsoft-com:office:word" xmlns:w="http://schemas.openxmlformats.org/wordprocessingml/2006/main" xmlns:wne="http://schemas.microsoft.com/office/word/2006/wordml">
-  <w:p>
-    <w:pPr>
-      <w:pStyle w:val="Header"/>
       <w:tabs>
         <w:tab w:val="clear" w:pos="4680"/>
         <w:tab w:val="clear" w:pos="9360"/>
@@ -217,16 +172,6 @@
       <w:tab/>
       <w:t>Pledge: _____________________</w:t>
     </w:r>
-  </w:p>
-</w:hdr>
-</file>
-
-<file path=word/header3.xml><?xml version="1.0" encoding="utf-8"?>
-<w:hdr xmlns:ve="http://schemas.openxmlformats.org/markup-compatibility/2006" xmlns:o="urn:schemas-microsoft-com:office:office" xmlns:r="http://schemas.openxmlformats.org/officeDocument/2006/relationships" xmlns:m="http://schemas.openxmlformats.org/officeDocument/2006/math" xmlns:v="urn:schemas-microsoft-com:vml" xmlns:wp="http://schemas.openxmlformats.org/drawingml/2006/wordprocessingDrawing" xmlns:w10="urn:schemas-microsoft-com:office:word" xmlns:w="http://schemas.openxmlformats.org/wordprocessingml/2006/main" xmlns:wne="http://schemas.microsoft.com/office/word/2006/wordml">
-  <w:p>
-    <w:pPr>
-      <w:pStyle w:val="Header"/>
-    </w:pPr>
   </w:p>
 </w:hdr>
 </file>

</xml_diff>